<commit_message>
Docx writer: fix validation error.
The elements in pPr in lists were not properly ordered.
This doesn't seem to cause problems for Word, but it makes
validation fail and may pose problems for other consumers of
docx.  Closes #9265.
</commit_message>
<xml_diff>
--- a/test/docx/golden/lists_div_bullets.docx
+++ b/test/docx/golden/lists_div_bullets.docx
@@ -27,11 +27,11 @@
     <w:bookmarkStart w:id="20" w:name="refs"/>
     <w:p>
       <w:pPr>
+        <w:pStyle w:val="Heading1"/>
         <w:numPr>
           <w:ilvl w:val="0"/>
           <w:numId w:val="1001"/>
         </w:numPr>
-        <w:pStyle w:val="Heading1"/>
       </w:pPr>
       <w:r>
         <w:t xml:space="preserve">three</w:t>
@@ -39,11 +39,11 @@
     </w:p>
     <w:p>
       <w:pPr>
+        <w:pStyle w:val="Bibliography"/>
         <w:numPr>
           <w:ilvl w:val="0"/>
           <w:numId w:val="1000"/>
         </w:numPr>
-        <w:pStyle w:val="Bibliography"/>
       </w:pPr>
       <w:r>
         <w:t xml:space="preserve">four</w:t>

</xml_diff>